<commit_message>
Actualización de vistas, plantillas y scripts
</commit_message>
<xml_diff>
--- a/gestion_escolar/templates/tramites/Plantillas/Word/CONSTANCIAS.docx
+++ b/gestion_escolar/templates/tramites/Plantillas/Word/CONSTANCIAS.docx
@@ -220,8 +220,10 @@
           <w:rFonts w:ascii="Times New Roman" w:hAnsi="Times New Roman" w:cs="Times New Roman"/>
           <w:b/>
         </w:rPr>
-        <w:t>2024-2025</w:t>
-      </w:r>
+        <w:t>2025-2026</w:t>
+      </w:r>
+      <w:bookmarkStart w:id="0" w:name="_GoBack"/>
+      <w:bookmarkEnd w:id="0"/>
     </w:p>
     <w:p>
       <w:pPr>
@@ -1107,8 +1109,6 @@
         </w:rPr>
         <w:t>{{quienlohizo}}</w:t>
       </w:r>
-      <w:bookmarkStart w:id="0" w:name="_GoBack"/>
-      <w:bookmarkEnd w:id="0"/>
       <w:r>
         <w:rPr>
           <w:rFonts w:ascii="Times New Roman" w:hAnsi="Times New Roman" w:cs="Times New Roman"/>

</xml_diff>